<commit_message>
revise by Jing Zhang
</commit_message>
<xml_diff>
--- a/manuscripts/Incentive Mechanism of FedCrowd/FedCrowd1.1/投稿问题.docx
+++ b/manuscripts/Incentive Mechanism of FedCrowd/FedCrowd1.1/投稿问题.docx
@@ -237,7 +237,10 @@
     <w:p>
       <w:pPr>
         <w:rPr>
-          <w:rFonts w:ascii="Times New Roman" w:eastAsia="华文仿宋" w:hAnsi="Times New Roman" w:cs="Times New Roman"/>
+          <w:rFonts w:ascii="Verdana" w:hAnsi="Verdana"/>
+          <w:color w:val="222222"/>
+          <w:sz w:val="18"/>
+          <w:szCs w:val="18"/>
         </w:rPr>
       </w:pPr>
       <w:r>
@@ -266,6 +269,150 @@
           <w:szCs w:val="18"/>
         </w:rPr>
         <w:t>, which can attract a broad attention in the related field.</w:t>
+      </w:r>
+    </w:p>
+    <w:p>
+      <w:pPr>
+        <w:rPr>
+          <w:rFonts w:ascii="Verdana" w:hAnsi="Verdana"/>
+          <w:color w:val="222222"/>
+          <w:sz w:val="18"/>
+          <w:szCs w:val="18"/>
+        </w:rPr>
+      </w:pPr>
+    </w:p>
+    <w:p>
+      <w:pPr>
+        <w:rPr>
+          <w:rFonts w:ascii="Verdana" w:hAnsi="Verdana"/>
+          <w:color w:val="222222"/>
+          <w:sz w:val="18"/>
+          <w:szCs w:val="18"/>
+        </w:rPr>
+      </w:pPr>
+    </w:p>
+    <w:p>
+      <w:pPr>
+        <w:rPr>
+          <w:rFonts w:ascii="Verdana" w:hAnsi="Verdana"/>
+          <w:color w:val="222222"/>
+          <w:sz w:val="18"/>
+          <w:szCs w:val="18"/>
+        </w:rPr>
+      </w:pPr>
+    </w:p>
+    <w:p>
+      <w:pPr>
+        <w:rPr>
+          <w:rFonts w:ascii="Times New Roman" w:eastAsia="华文仿宋" w:hAnsi="Times New Roman" w:cs="Times New Roman"/>
+        </w:rPr>
+      </w:pPr>
+      <w:r>
+        <w:rPr>
+          <w:rFonts w:ascii="Times New Roman" w:eastAsia="华文仿宋" w:hAnsi="Times New Roman" w:cs="Times New Roman"/>
+        </w:rPr>
+        <w:t>The most closely related work with this paper is Kang et al. (2022). The differences between our work and theirs are mainly reflected in the following four points:</w:t>
+      </w:r>
+    </w:p>
+    <w:p>
+      <w:pPr>
+        <w:rPr>
+          <w:rFonts w:ascii="Times New Roman" w:eastAsia="华文仿宋" w:hAnsi="Times New Roman" w:cs="Times New Roman"/>
+        </w:rPr>
+      </w:pPr>
+      <w:r>
+        <w:rPr>
+          <w:rFonts w:ascii="Times New Roman" w:eastAsia="华文仿宋" w:hAnsi="Times New Roman" w:cs="Times New Roman"/>
+        </w:rPr>
+        <w:t>(1) We have different purposes. Kang et al. (2022) aim to encourage workers to collect fresh data constantly. While our work aims to obtain a more accurate global model at a lower cost.</w:t>
+      </w:r>
+    </w:p>
+    <w:p>
+      <w:pPr>
+        <w:rPr>
+          <w:rFonts w:ascii="Times New Roman" w:eastAsia="华文仿宋" w:hAnsi="Times New Roman" w:cs="Times New Roman"/>
+        </w:rPr>
+      </w:pPr>
+      <w:r>
+        <w:rPr>
+          <w:rFonts w:ascii="Times New Roman" w:eastAsia="华文仿宋" w:hAnsi="Times New Roman" w:cs="Times New Roman"/>
+        </w:rPr>
+        <w:t xml:space="preserve">(2) We have a high demand for accuracy. We only allocate rewards based on the accuracy level of the model submitted by the client within the specified time. Besides, </w:t>
+      </w:r>
+      <w:proofErr w:type="gramStart"/>
+      <w:r>
+        <w:rPr>
+          <w:rFonts w:ascii="Times New Roman" w:eastAsia="华文仿宋" w:hAnsi="Times New Roman" w:cs="Times New Roman"/>
+        </w:rPr>
+        <w:t>We</w:t>
+      </w:r>
+      <w:proofErr w:type="gramEnd"/>
+      <w:r>
+        <w:rPr>
+          <w:rFonts w:ascii="Times New Roman" w:eastAsia="华文仿宋" w:hAnsi="Times New Roman" w:cs="Times New Roman"/>
+        </w:rPr>
+        <w:t xml:space="preserve"> are not overly concerned with the freshness of the data collected by clients and the speed with which they can complete their tasks. However, we allow the data/model requester to control the freshness of the data and the completion time of the entire crowdsourcing project within their own acceptable range as needed.</w:t>
+      </w:r>
+    </w:p>
+    <w:p>
+      <w:pPr>
+        <w:rPr>
+          <w:rFonts w:ascii="Times New Roman" w:eastAsia="华文仿宋" w:hAnsi="Times New Roman" w:cs="Times New Roman"/>
+        </w:rPr>
+      </w:pPr>
+      <w:r>
+        <w:rPr>
+          <w:rFonts w:ascii="Times New Roman" w:eastAsia="华文仿宋" w:hAnsi="Times New Roman" w:cs="Times New Roman"/>
+        </w:rPr>
+        <w:t xml:space="preserve">(3) We avoid clients who submit low-quality models/data in exchange for quick rewards. While Kang et al. (2022) can </w:t>
+      </w:r>
+      <w:proofErr w:type="gramStart"/>
+      <w:r>
+        <w:rPr>
+          <w:rFonts w:ascii="Times New Roman" w:eastAsia="华文仿宋" w:hAnsi="Times New Roman" w:cs="Times New Roman"/>
+        </w:rPr>
+        <w:t>actually lead</w:t>
+      </w:r>
+      <w:proofErr w:type="gramEnd"/>
+      <w:r>
+        <w:rPr>
+          <w:rFonts w:ascii="Times New Roman" w:eastAsia="华文仿宋" w:hAnsi="Times New Roman" w:cs="Times New Roman"/>
+        </w:rPr>
+        <w:t xml:space="preserve"> to this situation.</w:t>
+      </w:r>
+    </w:p>
+    <w:p>
+      <w:pPr>
+        <w:rPr>
+          <w:rFonts w:ascii="Times New Roman" w:eastAsia="华文仿宋" w:hAnsi="Times New Roman" w:cs="Times New Roman" w:hint="eastAsia"/>
+        </w:rPr>
+      </w:pPr>
+      <w:r>
+        <w:rPr>
+          <w:rFonts w:ascii="Times New Roman" w:eastAsia="华文仿宋" w:hAnsi="Times New Roman" w:cs="Times New Roman"/>
+        </w:rPr>
+        <w:t xml:space="preserve">Kang et al. (2022): Kang, X., Yu, G., Wang, J., Guo, W., </w:t>
+      </w:r>
+      <w:proofErr w:type="spellStart"/>
+      <w:r>
+        <w:rPr>
+          <w:rFonts w:ascii="Times New Roman" w:eastAsia="华文仿宋" w:hAnsi="Times New Roman" w:cs="Times New Roman"/>
+        </w:rPr>
+        <w:t>Domeniconi</w:t>
+      </w:r>
+      <w:proofErr w:type="spellEnd"/>
+      <w:r>
+        <w:rPr>
+          <w:rFonts w:ascii="Times New Roman" w:eastAsia="华文仿宋" w:hAnsi="Times New Roman" w:cs="Times New Roman"/>
+        </w:rPr>
+        <w:t xml:space="preserve">, C. and Zhang, J., 2023, June. Incentive-boosted Federated Crowdsourcing. In Proceedings of the AAAI Conference on Artificial </w:t>
+      </w:r>
+      <w:r>
+        <w:rPr>
+          <w:rFonts w:ascii="Times New Roman" w:eastAsia="华文仿宋" w:hAnsi="Times New Roman" w:cs="Times New Roman"/>
+        </w:rPr>
+        <w:lastRenderedPageBreak/>
+        <w:t>Intelligence (Vol. 37, No. 5, pp. 6021-6029).</w:t>
       </w:r>
     </w:p>
     <w:sectPr>

</xml_diff>